<commit_message>
feat: agregar funcionalidad de previsualización de documentos en el flujo de juntas, permitiendo a los usuarios ver documentos antes de descargarlos, mejorando la experiencia de usuario y la gestión de documentos
</commit_message>
<xml_diff>
--- a/public/templates/juntas/punto/aporte-dinerario/certificado.docx
+++ b/public/templates/juntas/punto/aporte-dinerario/certificado.docx
@@ -4,16 +4,291 @@
   <w:body>
     <w:p>
       <w:pPr>
+        <w:jc w:val="center"/>
+        <w:rPr>
+          <w:lang w:val="es-PE"/>
+        </w:rPr>
+      </w:pPr>
+      <w:r>
+        <w:rPr>
+          <w:lang w:val="es-PE"/>
+        </w:rPr>
+        <w:t>CERTIFICADO DE APORTE DINERARIO</w:t>
+      </w:r>
+    </w:p>
+    <w:p>
+      <w:pPr>
+        <w:jc w:val="center"/>
+        <w:rPr>
+          <w:lang w:val="es-PE"/>
+        </w:rPr>
+      </w:pPr>
+    </w:p>
+    <w:p>
+      <w:pPr>
+        <w:jc w:val="center"/>
+        <w:rPr>
+          <w:lang w:val="es-PE"/>
+        </w:rPr>
+      </w:pPr>
+      <w:r>
+        <w:rPr>
+          <w:lang w:val="es-PE"/>
+        </w:rPr>
+        <w:t>Certifico que {</w:t>
+      </w:r>
+      <w:proofErr w:type="spellStart"/>
+      <w:proofErr w:type="gramStart"/>
+      <w:r>
+        <w:rPr>
+          <w:lang w:val="es-PE"/>
+        </w:rPr>
+        <w:t>aportante.nombre</w:t>
+      </w:r>
+      <w:proofErr w:type="spellEnd"/>
+      <w:proofErr w:type="gramEnd"/>
+      <w:r>
+        <w:rPr>
+          <w:lang w:val="es-PE"/>
+        </w:rPr>
+        <w:t>}, identificado con DNI {</w:t>
+      </w:r>
+      <w:proofErr w:type="spellStart"/>
+      <w:r>
+        <w:rPr>
+          <w:lang w:val="es-PE"/>
+        </w:rPr>
+        <w:t>aportante.dni</w:t>
+      </w:r>
+      <w:proofErr w:type="spellEnd"/>
+      <w:r>
+        <w:rPr>
+          <w:lang w:val="es-PE"/>
+        </w:rPr>
+        <w:t>},</w:t>
+      </w:r>
+    </w:p>
+    <w:p>
+      <w:pPr>
+        <w:jc w:val="center"/>
+        <w:rPr>
+          <w:lang w:val="es-PE"/>
+        </w:rPr>
+      </w:pPr>
+      <w:r>
+        <w:rPr>
+          <w:lang w:val="es-PE"/>
+        </w:rPr>
+        <w:t>realizó un aporte dinerario de S/ {aporte} soles en la Junta de</w:t>
+      </w:r>
+    </w:p>
+    <w:p>
+      <w:pPr>
+        <w:jc w:val="center"/>
+        <w:rPr>
+          <w:lang w:val="es-PE"/>
+        </w:rPr>
+      </w:pPr>
+      <w:r>
+        <w:rPr>
+          <w:lang w:val="es-PE"/>
+        </w:rPr>
+        <w:t>Accionistas de {</w:t>
+      </w:r>
+      <w:proofErr w:type="spellStart"/>
+      <w:r>
+        <w:rPr>
+          <w:lang w:val="es-PE"/>
+        </w:rPr>
+        <w:t>razonSocial</w:t>
+      </w:r>
+      <w:proofErr w:type="spellEnd"/>
+      <w:r>
+        <w:rPr>
+          <w:lang w:val="es-PE"/>
+        </w:rPr>
+        <w:t>}, RUC {ruc}, realizada el día {fecha}.</w:t>
+      </w:r>
+    </w:p>
+    <w:p>
+      <w:pPr>
+        <w:jc w:val="center"/>
+        <w:rPr>
+          <w:lang w:val="es-PE"/>
+        </w:rPr>
+      </w:pPr>
+    </w:p>
+    <w:p>
+      <w:pPr>
+        <w:jc w:val="center"/>
+        <w:rPr>
+          <w:lang w:val="es-PE"/>
+        </w:rPr>
+      </w:pPr>
+      <w:r>
+        <w:rPr>
+          <w:lang w:val="es-PE"/>
+        </w:rPr>
+        <w:t>─────────────────────────────────────────────────────────────</w:t>
+      </w:r>
+    </w:p>
+    <w:p>
+      <w:pPr>
+        <w:jc w:val="center"/>
+        <w:rPr>
+          <w:lang w:val="es-PE"/>
+        </w:rPr>
+      </w:pPr>
+    </w:p>
+    <w:p>
+      <w:pPr>
+        <w:jc w:val="center"/>
+        <w:rPr>
+          <w:lang w:val="es-PE"/>
+        </w:rPr>
+      </w:pPr>
+      <w:r>
+        <w:rPr>
+          <w:lang w:val="es-PE"/>
+        </w:rPr>
+        <w:t>Detalles del aporte:</w:t>
+      </w:r>
+    </w:p>
+    <w:p>
+      <w:pPr>
+        <w:jc w:val="center"/>
+        <w:rPr>
+          <w:lang w:val="es-PE"/>
+        </w:rPr>
+      </w:pPr>
+      <w:r>
+        <w:rPr>
+          <w:lang w:val="es-PE"/>
+        </w:rPr>
+        <w:t>- Monto: S/ {aporte} soles</w:t>
+      </w:r>
+    </w:p>
+    <w:p>
+      <w:pPr>
+        <w:jc w:val="center"/>
+        <w:rPr>
+          <w:lang w:val="es-PE"/>
+        </w:rPr>
+      </w:pPr>
+      <w:r>
+        <w:rPr>
+          <w:lang w:val="es-PE"/>
+        </w:rPr>
+        <w:t>- Acciones recibidas: {</w:t>
+      </w:r>
+      <w:proofErr w:type="spellStart"/>
+      <w:r>
+        <w:rPr>
+          <w:lang w:val="es-PE"/>
+        </w:rPr>
+        <w:t>acciones_recibidas</w:t>
+      </w:r>
+      <w:proofErr w:type="spellEnd"/>
+      <w:r>
+        <w:rPr>
+          <w:lang w:val="es-PE"/>
+        </w:rPr>
+        <w:t>} acciones</w:t>
+      </w:r>
+    </w:p>
+    <w:p>
+      <w:pPr>
+        <w:jc w:val="center"/>
+        <w:rPr>
+          <w:lang w:val="es-PE"/>
+        </w:rPr>
+      </w:pPr>
+      <w:r>
+        <w:rPr>
+          <w:lang w:val="es-PE"/>
+        </w:rPr>
+        <w:t>- Valor nominal: S/ {</w:t>
+      </w:r>
+      <w:proofErr w:type="spellStart"/>
+      <w:r>
+        <w:rPr>
+          <w:lang w:val="es-PE"/>
+        </w:rPr>
+        <w:t>valor_nominal</w:t>
+      </w:r>
+      <w:proofErr w:type="spellEnd"/>
+      <w:r>
+        <w:rPr>
+          <w:lang w:val="es-PE"/>
+        </w:rPr>
+        <w:t>} por acción</w:t>
+      </w:r>
+    </w:p>
+    <w:p>
+      <w:pPr>
+        <w:jc w:val="center"/>
+        <w:rPr>
+          <w:lang w:val="es-PE"/>
+        </w:rPr>
+      </w:pPr>
+    </w:p>
+    <w:p>
+      <w:pPr>
+        <w:jc w:val="center"/>
+        <w:rPr>
+          <w:lang w:val="es-PE"/>
+        </w:rPr>
+      </w:pPr>
+      <w:r>
+        <w:rPr>
+          <w:lang w:val="es-PE"/>
+        </w:rPr>
+        <w:t>─────────────────────────────────────────────────────────────</w:t>
+      </w:r>
+    </w:p>
+    <w:p>
+      <w:pPr>
+        <w:jc w:val="center"/>
+        <w:rPr>
+          <w:lang w:val="es-PE"/>
+        </w:rPr>
+      </w:pPr>
+    </w:p>
+    <w:p>
+      <w:pPr>
+        <w:jc w:val="center"/>
+        <w:rPr>
+          <w:lang w:val="es-PE"/>
+        </w:rPr>
+      </w:pPr>
+      <w:r>
+        <w:rPr>
+          <w:lang w:val="es-PE"/>
+        </w:rPr>
+        <w:t>Lima, {fecha}</w:t>
+      </w:r>
+    </w:p>
+    <w:p>
+      <w:pPr>
+        <w:jc w:val="center"/>
+        <w:rPr>
+          <w:lang w:val="es-PE"/>
+        </w:rPr>
+      </w:pPr>
+      <w:r>
+        <w:rPr>
+          <w:lang w:val="es-PE"/>
+        </w:rPr>
+        <w:t>Secretario: {secretario}</w:t>
+      </w:r>
+    </w:p>
+    <w:p>
+      <w:pPr>
+        <w:jc w:val="center"/>
         <w:rPr>
           <w:lang w:val="en-US"/>
         </w:rPr>
       </w:pPr>
-      <w:r>
-        <w:rPr>
-          <w:lang w:val="en-US"/>
-        </w:rPr>
-        <w:t>certificado</w:t>
-      </w:r>
     </w:p>
     <w:sectPr>
       <w:pgSz w:w="11906" w:h="16838"/>
@@ -631,7 +906,6 @@
   <w:style w:type="character" w:default="1" w:styleId="DefaultParagraphFont">
     <w:name w:val="Default Paragraph Font"/>
     <w:uiPriority w:val="1"/>
-    <w:semiHidden/>
     <w:unhideWhenUsed/>
   </w:style>
   <w:style w:type="table" w:default="1" w:styleId="TableNormal">

</xml_diff>